<commit_message>
Minor header file changes and addition of 'Default' shader files
</commit_message>
<xml_diff>
--- a/Documentation/Technical Design Document.docx
+++ b/Documentation/Technical Design Document.docx
@@ -7279,8 +7279,6 @@
         </w:rPr>
         <w:t>,</w:t>
       </w:r>
-      <w:bookmarkStart w:id="0" w:name="_GoBack"/>
-      <w:bookmarkEnd w:id="0"/>
       <w:r>
         <w:rPr>
           <w:sz w:val="28"/>
@@ -13316,6 +13314,305 @@
           <w:sz w:val="28"/>
         </w:rPr>
       </w:pPr>
+    </w:p>
+    <w:p>
+      <w:pPr>
+        <w:pStyle w:val="NoSpacing"/>
+        <w:rPr>
+          <w:b/>
+          <w:sz w:val="32"/>
+        </w:rPr>
+      </w:pPr>
+      <w:r>
+        <w:rPr>
+          <w:b/>
+          <w:sz w:val="32"/>
+        </w:rPr>
+        <w:t>GameObject</w:t>
+      </w:r>
+    </w:p>
+    <w:p>
+      <w:pPr>
+        <w:pStyle w:val="NoSpacing"/>
+        <w:rPr>
+          <w:sz w:val="28"/>
+        </w:rPr>
+      </w:pPr>
+    </w:p>
+    <w:p>
+      <w:pPr>
+        <w:pStyle w:val="NoSpacing"/>
+        <w:rPr>
+          <w:sz w:val="28"/>
+        </w:rPr>
+      </w:pPr>
+      <w:r>
+        <w:rPr>
+          <w:sz w:val="28"/>
+        </w:rPr>
+        <w:t>This class encapsulates a game object that will exist in the game world and represent any type</w:t>
+      </w:r>
+      <w:r>
+        <w:rPr>
+          <w:sz w:val="28"/>
+        </w:rPr>
+        <w:t xml:space="preserve"> </w:t>
+      </w:r>
+      <w:r>
+        <w:rPr>
+          <w:sz w:val="28"/>
+        </w:rPr>
+        <w:t>of object like a player, enemy, weapon, inventory item, etc. It is designed around the same principle as Unity's game objects and will be instantiated in the client code a runtime from</w:t>
+      </w:r>
+      <w:r>
+        <w:rPr>
+          <w:sz w:val="28"/>
+        </w:rPr>
+        <w:t xml:space="preserve"> </w:t>
+      </w:r>
+      <w:r>
+        <w:rPr>
+          <w:sz w:val="28"/>
+        </w:rPr>
+        <w:t xml:space="preserve">within the game specific code. It consists of three main flags, m_isAlive, m_isActive and m_isVisible, to signify if the object is exisiting in memory, being used in the game world and hidden or not from the game world, respectively. Each game object also has a string tag to identify it amongst other objects, and a priority value for 2D game worlds without a Z-axis, so that game objects may be drawn in a specific order to give the illusion of depth. </w:t>
+      </w:r>
+    </w:p>
+    <w:p>
+      <w:pPr>
+        <w:pStyle w:val="NoSpacing"/>
+        <w:rPr>
+          <w:sz w:val="28"/>
+        </w:rPr>
+      </w:pPr>
+      <w:r>
+        <w:rPr>
+          <w:sz w:val="28"/>
+        </w:rPr>
+        <w:t>Each game</w:t>
+      </w:r>
+      <w:r>
+        <w:rPr>
+          <w:sz w:val="28"/>
+        </w:rPr>
+        <w:t xml:space="preserve"> </w:t>
+      </w:r>
+      <w:r>
+        <w:rPr>
+          <w:sz w:val="28"/>
+        </w:rPr>
+        <w:t>object automatically has a matrix to represent its transformation in terms of position, rotation and scale. For more flexible rotations, a Quaternion component is also present. All game objects</w:t>
+      </w:r>
+      <w:r>
+        <w:rPr>
+          <w:sz w:val="28"/>
+        </w:rPr>
+        <w:t xml:space="preserve"> </w:t>
+      </w:r>
+      <w:r>
+        <w:rPr>
+          <w:sz w:val="28"/>
+        </w:rPr>
+        <w:t>need to be instantiated as sub-classes of this abstract base class.</w:t>
+      </w:r>
+    </w:p>
+    <w:p>
+      <w:pPr>
+        <w:pStyle w:val="NoSpacing"/>
+        <w:rPr>
+          <w:sz w:val="28"/>
+        </w:rPr>
+      </w:pPr>
+      <w:r>
+        <w:rPr>
+          <w:sz w:val="28"/>
+        </w:rPr>
+        <w:t>There are a few static variables and functions which were added to allow global access to the</w:t>
+      </w:r>
+      <w:r>
+        <w:rPr>
+          <w:sz w:val="28"/>
+        </w:rPr>
+        <w:t xml:space="preserve"> </w:t>
+      </w:r>
+      <w:r>
+        <w:rPr>
+          <w:sz w:val="28"/>
+        </w:rPr>
+        <w:t>game object's main properties, that belong to the game object. Of these is the model matrix, because we only need one matrix to represent the object's transformation. This works similar to</w:t>
+      </w:r>
+      <w:r>
+        <w:rPr>
+          <w:sz w:val="28"/>
+        </w:rPr>
+        <w:t xml:space="preserve"> </w:t>
+      </w:r>
+      <w:r>
+        <w:rPr>
+          <w:sz w:val="28"/>
+        </w:rPr>
+        <w:t xml:space="preserve">the way the old fixed function OpenGL controlled model matrices. The static functions allow </w:t>
+      </w:r>
+      <w:r>
+        <w:rPr>
+          <w:sz w:val="28"/>
+        </w:rPr>
+        <w:lastRenderedPageBreak/>
+        <w:t>for the model matrix to be reset to the identity, transformed accordingly and passed to the vertex</w:t>
+      </w:r>
+      <w:r>
+        <w:rPr>
+          <w:sz w:val="28"/>
+        </w:rPr>
+        <w:t xml:space="preserve"> </w:t>
+      </w:r>
+      <w:r>
+        <w:rPr>
+          <w:sz w:val="28"/>
+        </w:rPr>
+        <w:t xml:space="preserve">shader. </w:t>
+      </w:r>
+    </w:p>
+    <w:p>
+      <w:pPr>
+        <w:pStyle w:val="NoSpacing"/>
+        <w:rPr>
+          <w:sz w:val="28"/>
+        </w:rPr>
+      </w:pPr>
+      <w:r>
+        <w:rPr>
+          <w:sz w:val="28"/>
+        </w:rPr>
+        <w:t>There is also a PushMatrix() and PopMatrix() routine, which works similar to the old fixed function OpenGL, that allows the global model matrix to be temporarily "bookmarked" so that temporary transformations may be applied (push) afterwhich we can revert back to the older transformations (pop). This feature works nicely with parent and child transformations.</w:t>
+      </w:r>
+      <w:r>
+        <w:rPr>
+          <w:sz w:val="28"/>
+        </w:rPr>
+        <w:tab/>
+      </w:r>
+      <w:r>
+        <w:rPr>
+          <w:sz w:val="28"/>
+        </w:rPr>
+        <w:tab/>
+      </w:r>
+    </w:p>
+    <w:p>
+      <w:pPr>
+        <w:pStyle w:val="NoSpacing"/>
+        <w:rPr>
+          <w:sz w:val="28"/>
+        </w:rPr>
+      </w:pPr>
+      <w:r>
+        <w:rPr>
+          <w:sz w:val="28"/>
+        </w:rPr>
+        <w:t>The getters and setters are split into normal ones and combo variants. The combo variants, IsAlive(), IsActive() and IsVisible() return references to the respective variables because these</w:t>
+      </w:r>
+      <w:r>
+        <w:rPr>
+          <w:sz w:val="28"/>
+        </w:rPr>
+        <w:t xml:space="preserve"> </w:t>
+      </w:r>
+      <w:r>
+        <w:rPr>
+          <w:sz w:val="28"/>
+        </w:rPr>
+        <w:t>flag variables may be used frequently and getting and setting them individually may become inconvenient.</w:t>
+      </w:r>
+    </w:p>
+    <w:p>
+      <w:pPr>
+        <w:pStyle w:val="NoSpacing"/>
+        <w:rPr>
+          <w:sz w:val="28"/>
+        </w:rPr>
+      </w:pPr>
+      <w:r>
+        <w:rPr>
+          <w:sz w:val="28"/>
+        </w:rPr>
+        <w:t>Each game object has a Update() and Draw() function which will be overriden in the sub-class, where the actual main functionality of that object will exist. Generally the Update() routine</w:t>
+      </w:r>
+      <w:r>
+        <w:rPr>
+          <w:sz w:val="28"/>
+        </w:rPr>
+        <w:t xml:space="preserve"> </w:t>
+      </w:r>
+      <w:r>
+        <w:rPr>
+          <w:sz w:val="28"/>
+        </w:rPr>
+        <w:t>is there for the updating of all position, rotation and scale values, alongside others. The Draw()</w:t>
+      </w:r>
+      <w:r>
+        <w:rPr>
+          <w:sz w:val="28"/>
+        </w:rPr>
+        <w:t xml:space="preserve"> </w:t>
+      </w:r>
+      <w:r>
+        <w:rPr>
+          <w:sz w:val="28"/>
+        </w:rPr>
+        <w:t>function is intended for all transformations to be applied to the internal model matrix, as well</w:t>
+      </w:r>
+      <w:r>
+        <w:rPr>
+          <w:sz w:val="28"/>
+        </w:rPr>
+        <w:t xml:space="preserve"> </w:t>
+      </w:r>
+      <w:r>
+        <w:rPr>
+          <w:sz w:val="28"/>
+        </w:rPr>
+        <w:t>as components and other objects being drawn.</w:t>
+      </w:r>
+    </w:p>
+    <w:p>
+      <w:pPr>
+        <w:pStyle w:val="NoSpacing"/>
+        <w:rPr>
+          <w:sz w:val="28"/>
+        </w:rPr>
+      </w:pPr>
+      <w:r>
+        <w:rPr>
+          <w:sz w:val="28"/>
+        </w:rPr>
+        <w:t>The Create() and Destroy() functions are there so we can manually set up the game object's components. This prevents issues when creating game objects globally or statically because then</w:t>
+      </w:r>
+      <w:r>
+        <w:rPr>
+          <w:sz w:val="28"/>
+        </w:rPr>
+        <w:t xml:space="preserve"> </w:t>
+      </w:r>
+      <w:r>
+        <w:rPr>
+          <w:sz w:val="28"/>
+        </w:rPr>
+        <w:t>if we were to set up the components in the ctor, some 3rd party libraries that we depend on may</w:t>
+      </w:r>
+      <w:r>
+        <w:rPr>
+          <w:sz w:val="28"/>
+        </w:rPr>
+        <w:t xml:space="preserve"> </w:t>
+      </w:r>
+      <w:bookmarkStart w:id="0" w:name="_GoBack"/>
+      <w:bookmarkEnd w:id="0"/>
+      <w:r>
+        <w:rPr>
+          <w:sz w:val="28"/>
+        </w:rPr>
+        <w:t>not have been loaded in time, causing a crash!</w:t>
+      </w:r>
     </w:p>
     <w:p>
       <w:pPr>
@@ -14072,7 +14369,7 @@
       </w:pPr>
     </w:pPrDefault>
   </w:docDefaults>
-  <w:latentStyles w:defLockedState="0" w:defUIPriority="99" w:defSemiHidden="0" w:defUnhideWhenUsed="0" w:defQFormat="0" w:count="375">
+  <w:latentStyles w:defLockedState="0" w:defUIPriority="99" w:defSemiHidden="0" w:defUnhideWhenUsed="0" w:defQFormat="0" w:count="376">
     <w:lsdException w:name="Normal" w:uiPriority="0" w:qFormat="1"/>
     <w:lsdException w:name="heading 1" w:uiPriority="9" w:qFormat="1"/>
     <w:lsdException w:name="heading 2" w:semiHidden="1" w:uiPriority="9" w:unhideWhenUsed="1" w:qFormat="1"/>
@@ -14178,7 +14475,6 @@
     <w:lsdException w:name="HTML Sample" w:semiHidden="1" w:unhideWhenUsed="1"/>
     <w:lsdException w:name="HTML Typewriter" w:semiHidden="1" w:unhideWhenUsed="1"/>
     <w:lsdException w:name="HTML Variable" w:semiHidden="1" w:unhideWhenUsed="1"/>
-    <w:lsdException w:name="Normal Table" w:semiHidden="1" w:unhideWhenUsed="1"/>
     <w:lsdException w:name="annotation subject" w:semiHidden="1" w:unhideWhenUsed="1"/>
     <w:lsdException w:name="No List" w:semiHidden="1" w:unhideWhenUsed="1"/>
     <w:lsdException w:name="Outline List 1" w:semiHidden="1" w:unhideWhenUsed="1"/>
@@ -14225,10 +14521,8 @@
     <w:lsdException w:name="Table Subtle 2" w:semiHidden="1" w:unhideWhenUsed="1"/>
     <w:lsdException w:name="Table Web 1" w:semiHidden="1" w:unhideWhenUsed="1"/>
     <w:lsdException w:name="Table Web 2" w:semiHidden="1" w:unhideWhenUsed="1"/>
-    <w:lsdException w:name="Table Web 3" w:semiHidden="1" w:unhideWhenUsed="1"/>
     <w:lsdException w:name="Balloon Text" w:semiHidden="1" w:unhideWhenUsed="1"/>
     <w:lsdException w:name="Table Grid" w:uiPriority="59"/>
-    <w:lsdException w:name="Table Theme" w:semiHidden="1" w:unhideWhenUsed="1"/>
     <w:lsdException w:name="Placeholder Text" w:semiHidden="1"/>
     <w:lsdException w:name="No Spacing" w:uiPriority="1" w:qFormat="1"/>
     <w:lsdException w:name="Light Shading" w:uiPriority="60"/>
@@ -14448,6 +14742,7 @@
     <w:lsdException w:name="Smart Hyperlink" w:semiHidden="1" w:unhideWhenUsed="1"/>
     <w:lsdException w:name="Hashtag" w:semiHidden="1" w:unhideWhenUsed="1"/>
     <w:lsdException w:name="Unresolved Mention" w:semiHidden="1" w:unhideWhenUsed="1"/>
+    <w:lsdException w:name="Smart Link" w:semiHidden="1" w:unhideWhenUsed="1"/>
   </w:latentStyles>
   <w:style w:type="paragraph" w:default="1" w:styleId="Normal">
     <w:name w:val="Normal"/>
@@ -14457,7 +14752,6 @@
   <w:style w:type="character" w:default="1" w:styleId="DefaultParagraphFont">
     <w:name w:val="Default Paragraph Font"/>
     <w:uiPriority w:val="1"/>
-    <w:semiHidden/>
     <w:unhideWhenUsed/>
   </w:style>
   <w:style w:type="table" w:default="1" w:styleId="TableNormal">

</xml_diff>